<commit_message>
Created Home page, Login Page and Signup Page
</commit_message>
<xml_diff>
--- a/Linux/Develop_a_Comprehensive_System_Health_Monitor_Script/Develop a Comprehensive System Health Monitor Script.docx
+++ b/Linux/Develop_a_Comprehensive_System_Health_Monitor_Script/Develop a Comprehensive System Health Monitor Script.docx
@@ -4,10 +4,789 @@
   <w:body>
     <w:p>
       <w:pPr>
+        <w:spacing w:before="0" w:beforeAutospacing="off" w:after="160" w:afterAutospacing="off" w:line="279" w:lineRule="auto"/>
+        <w:rPr>
+          <w:rFonts w:ascii="Aptos" w:hAnsi="Aptos" w:eastAsia="Aptos" w:cs="Aptos"/>
+          <w:b w:val="0"/>
+          <w:bCs w:val="0"/>
+          <w:i w:val="0"/>
+          <w:iCs w:val="0"/>
+          <w:caps w:val="0"/>
+          <w:smallCaps w:val="0"/>
+          <w:noProof w:val="0"/>
+          <w:color w:val="000000" w:themeColor="text1" w:themeTint="FF" w:themeShade="FF"/>
+          <w:sz w:val="24"/>
+          <w:szCs w:val="24"/>
+          <w:lang w:val="en-US"/>
+        </w:rPr>
+      </w:pPr>
+    </w:p>
+    <w:p>
+      <w:pPr>
+        <w:spacing w:before="0" w:beforeAutospacing="off" w:after="160" w:afterAutospacing="off" w:line="279" w:lineRule="auto"/>
+        <w:rPr>
+          <w:rFonts w:ascii="Aptos" w:hAnsi="Aptos" w:eastAsia="Aptos" w:cs="Aptos"/>
+          <w:b w:val="0"/>
+          <w:bCs w:val="0"/>
+          <w:i w:val="0"/>
+          <w:iCs w:val="0"/>
+          <w:caps w:val="0"/>
+          <w:smallCaps w:val="0"/>
+          <w:noProof w:val="0"/>
+          <w:color w:val="000000" w:themeColor="text1" w:themeTint="FF" w:themeShade="FF"/>
+          <w:sz w:val="24"/>
+          <w:szCs w:val="24"/>
+          <w:lang w:val="en-US"/>
+        </w:rPr>
+      </w:pPr>
+    </w:p>
+    <w:p>
+      <w:pPr>
+        <w:spacing w:before="0" w:beforeAutospacing="off" w:after="160" w:afterAutospacing="off" w:line="279" w:lineRule="auto"/>
+        <w:rPr>
+          <w:rFonts w:ascii="Aptos" w:hAnsi="Aptos" w:eastAsia="Aptos" w:cs="Aptos"/>
+          <w:b w:val="0"/>
+          <w:bCs w:val="0"/>
+          <w:i w:val="0"/>
+          <w:iCs w:val="0"/>
+          <w:caps w:val="0"/>
+          <w:smallCaps w:val="0"/>
+          <w:noProof w:val="0"/>
+          <w:color w:val="000000" w:themeColor="text1" w:themeTint="FF" w:themeShade="FF"/>
+          <w:sz w:val="24"/>
+          <w:szCs w:val="24"/>
+          <w:lang w:val="en-US"/>
+        </w:rPr>
+      </w:pPr>
+    </w:p>
+    <w:p>
+      <w:pPr>
+        <w:spacing w:before="0" w:beforeAutospacing="off" w:after="160" w:afterAutospacing="off" w:line="279" w:lineRule="auto"/>
+        <w:rPr>
+          <w:rFonts w:ascii="Aptos" w:hAnsi="Aptos" w:eastAsia="Aptos" w:cs="Aptos"/>
+          <w:b w:val="0"/>
+          <w:bCs w:val="0"/>
+          <w:i w:val="0"/>
+          <w:iCs w:val="0"/>
+          <w:caps w:val="0"/>
+          <w:smallCaps w:val="0"/>
+          <w:noProof w:val="0"/>
+          <w:color w:val="000000" w:themeColor="text1" w:themeTint="FF" w:themeShade="FF"/>
+          <w:sz w:val="24"/>
+          <w:szCs w:val="24"/>
+          <w:lang w:val="en-US"/>
+        </w:rPr>
+      </w:pPr>
+    </w:p>
+    <w:p>
+      <w:pPr>
+        <w:spacing w:before="0" w:beforeAutospacing="off" w:after="160" w:afterAutospacing="off" w:line="279" w:lineRule="auto"/>
+        <w:rPr>
+          <w:rFonts w:ascii="Aptos" w:hAnsi="Aptos" w:eastAsia="Aptos" w:cs="Aptos"/>
+          <w:b w:val="0"/>
+          <w:bCs w:val="0"/>
+          <w:i w:val="0"/>
+          <w:iCs w:val="0"/>
+          <w:caps w:val="0"/>
+          <w:smallCaps w:val="0"/>
+          <w:noProof w:val="0"/>
+          <w:color w:val="000000" w:themeColor="text1" w:themeTint="FF" w:themeShade="FF"/>
+          <w:sz w:val="24"/>
+          <w:szCs w:val="24"/>
+          <w:lang w:val="en-US"/>
+        </w:rPr>
+      </w:pPr>
+    </w:p>
+    <w:p>
+      <w:pPr>
+        <w:spacing w:before="0" w:beforeAutospacing="off" w:after="160" w:afterAutospacing="off" w:line="279" w:lineRule="auto"/>
+        <w:rPr>
+          <w:rFonts w:ascii="Aptos" w:hAnsi="Aptos" w:eastAsia="Aptos" w:cs="Aptos"/>
+          <w:b w:val="0"/>
+          <w:bCs w:val="0"/>
+          <w:i w:val="0"/>
+          <w:iCs w:val="0"/>
+          <w:caps w:val="0"/>
+          <w:smallCaps w:val="0"/>
+          <w:noProof w:val="0"/>
+          <w:color w:val="000000" w:themeColor="text1" w:themeTint="FF" w:themeShade="FF"/>
+          <w:sz w:val="24"/>
+          <w:szCs w:val="24"/>
+          <w:lang w:val="en-US"/>
+        </w:rPr>
+      </w:pPr>
+    </w:p>
+    <w:p>
+      <w:pPr>
+        <w:spacing w:before="0" w:beforeAutospacing="off" w:after="160" w:afterAutospacing="off" w:line="279" w:lineRule="auto"/>
+        <w:jc w:val="center"/>
+        <w:rPr>
+          <w:rFonts w:ascii="Aptos" w:hAnsi="Aptos" w:eastAsia="Aptos" w:cs="Aptos"/>
+          <w:b w:val="0"/>
+          <w:bCs w:val="0"/>
+          <w:i w:val="0"/>
+          <w:iCs w:val="0"/>
+          <w:caps w:val="0"/>
+          <w:smallCaps w:val="0"/>
+          <w:noProof w:val="0"/>
+          <w:color w:val="000000" w:themeColor="text1" w:themeTint="FF" w:themeShade="FF"/>
+          <w:sz w:val="24"/>
+          <w:szCs w:val="24"/>
+          <w:lang w:val="en-US"/>
+        </w:rPr>
+      </w:pPr>
+      <w:r>
+        <w:drawing>
+          <wp:inline wp14:editId="325A8E44" wp14:anchorId="5CD5E000">
+            <wp:extent cx="5943600" cy="3333750"/>
+            <wp:effectExtent l="0" t="0" r="0" b="0"/>
+            <wp:docPr id="972465792" name="" title=""/>
+            <wp:cNvGraphicFramePr>
+              <a:graphicFrameLocks noChangeAspect="1"/>
+            </wp:cNvGraphicFramePr>
+            <a:graphic>
+              <a:graphicData uri="http://schemas.openxmlformats.org/drawingml/2006/picture">
+                <pic:pic>
+                  <pic:nvPicPr>
+                    <pic:cNvPr id="0" name=""/>
+                    <pic:cNvPicPr/>
+                  </pic:nvPicPr>
+                  <pic:blipFill>
+                    <a:blip r:embed="Re80faea07e004183">
+                      <a:extLst>
+                        <a:ext xmlns:a="http://schemas.openxmlformats.org/drawingml/2006/main" uri="{28A0092B-C50C-407E-A947-70E740481C1C}">
+                          <a14:useLocalDpi val="0"/>
+                        </a:ext>
+                      </a:extLst>
+                    </a:blip>
+                    <a:stretch>
+                      <a:fillRect/>
+                    </a:stretch>
+                  </pic:blipFill>
+                  <pic:spPr>
+                    <a:xfrm>
+                      <a:off x="0" y="0"/>
+                      <a:ext cx="5943600" cy="3333750"/>
+                    </a:xfrm>
+                    <a:prstGeom prst="rect">
+                      <a:avLst/>
+                    </a:prstGeom>
+                  </pic:spPr>
+                </pic:pic>
+              </a:graphicData>
+            </a:graphic>
+          </wp:inline>
+        </w:drawing>
+      </w:r>
+      <w:r>
+        <w:rPr>
+          <w:rFonts w:ascii="Aptos" w:hAnsi="Aptos" w:eastAsia="Aptos" w:cs="Aptos"/>
+          <w:b w:val="0"/>
+          <w:bCs w:val="0"/>
+          <w:i w:val="0"/>
+          <w:iCs w:val="0"/>
+          <w:caps w:val="0"/>
+          <w:smallCaps w:val="0"/>
+          <w:noProof w:val="0"/>
+          <w:color w:val="000000" w:themeColor="text1" w:themeTint="FF" w:themeShade="FF"/>
+          <w:sz w:val="24"/>
+          <w:szCs w:val="24"/>
+          <w:lang w:val="en-US"/>
+        </w:rPr>
+        <w:t>Linux</w:t>
+      </w:r>
+    </w:p>
+    <w:p>
+      <w:pPr>
+        <w:spacing w:before="0" w:beforeAutospacing="off" w:after="160" w:afterAutospacing="off" w:line="279" w:lineRule="auto"/>
+        <w:jc w:val="center"/>
+        <w:rPr>
+          <w:rFonts w:ascii="Aptos" w:hAnsi="Aptos" w:eastAsia="Aptos" w:cs="Aptos"/>
+          <w:b w:val="0"/>
+          <w:bCs w:val="0"/>
+          <w:i w:val="0"/>
+          <w:iCs w:val="0"/>
+          <w:caps w:val="0"/>
+          <w:smallCaps w:val="0"/>
+          <w:noProof w:val="0"/>
+          <w:color w:val="000000" w:themeColor="text1" w:themeTint="FF" w:themeShade="FF"/>
+          <w:sz w:val="24"/>
+          <w:szCs w:val="24"/>
+          <w:lang w:val="en-US"/>
+        </w:rPr>
+      </w:pPr>
+      <w:r>
+        <w:rPr>
+          <w:rFonts w:ascii="Aptos" w:hAnsi="Aptos" w:eastAsia="Aptos" w:cs="Aptos"/>
+          <w:b w:val="0"/>
+          <w:bCs w:val="0"/>
+          <w:i w:val="0"/>
+          <w:iCs w:val="0"/>
+          <w:caps w:val="0"/>
+          <w:smallCaps w:val="0"/>
+          <w:noProof w:val="0"/>
+          <w:color w:val="000000" w:themeColor="text1" w:themeTint="FF" w:themeShade="FF"/>
+          <w:sz w:val="24"/>
+          <w:szCs w:val="24"/>
+          <w:lang w:val="en-US"/>
+        </w:rPr>
+        <w:t>By Devi Sri Charan</w:t>
+      </w:r>
+    </w:p>
+    <w:p>
+      <w:pPr>
+        <w:spacing w:before="0" w:beforeAutospacing="off" w:after="160" w:afterAutospacing="off" w:line="279" w:lineRule="auto"/>
+        <w:rPr>
+          <w:rFonts w:ascii="Aptos" w:hAnsi="Aptos" w:eastAsia="Aptos" w:cs="Aptos"/>
+          <w:b w:val="0"/>
+          <w:bCs w:val="0"/>
+          <w:i w:val="0"/>
+          <w:iCs w:val="0"/>
+          <w:caps w:val="0"/>
+          <w:smallCaps w:val="0"/>
+          <w:noProof w:val="0"/>
+          <w:color w:val="000000" w:themeColor="text1" w:themeTint="FF" w:themeShade="FF"/>
+          <w:sz w:val="24"/>
+          <w:szCs w:val="24"/>
+          <w:lang w:val="en-US"/>
+        </w:rPr>
+      </w:pPr>
+    </w:p>
+    <w:p>
+      <w:pPr>
+        <w:pStyle w:val="Normal"/>
+        <w:spacing w:before="0" w:beforeAutospacing="off" w:after="0" w:afterAutospacing="off" w:line="285" w:lineRule="auto"/>
+      </w:pPr>
+    </w:p>
+    <w:sdt>
+      <w:sdtPr>
+        <w:id w:val="1866647095"/>
+        <w:docPartObj>
+          <w:docPartGallery w:val="Table of Contents"/>
+          <w:docPartUnique/>
+        </w:docPartObj>
+      </w:sdtPr>
+      <w:sdtContent>
+        <w:p>
+          <w:pPr>
+            <w:pStyle w:val="TOC1"/>
+            <w:tabs>
+              <w:tab w:val="right" w:leader="dot" w:pos="9360"/>
+            </w:tabs>
+            <w:bidi w:val="0"/>
+            <w:spacing w:before="0" w:beforeAutospacing="off" w:after="0" w:afterAutospacing="off" w:line="285" w:lineRule="auto"/>
+            <w:rPr>
+              <w:rStyle w:val="Hyperlink"/>
+            </w:rPr>
+          </w:pPr>
+          <w:r>
+            <w:fldChar w:fldCharType="begin"/>
+          </w:r>
+          <w:r>
+            <w:instrText xml:space="preserve">TOC \o \z \u \h</w:instrText>
+          </w:r>
+          <w:r>
+            <w:fldChar w:fldCharType="separate"/>
+          </w:r>
+          <w:hyperlink w:anchor="_Toc499478607">
+            <w:r>
+              <w:rPr>
+                <w:rStyle w:val="Hyperlink"/>
+              </w:rPr>
+              <w:t>Develop a Comprehensive System Health Monitor Script</w:t>
+            </w:r>
+            <w:r>
+              <w:tab/>
+            </w:r>
+            <w:r>
+              <w:fldChar w:fldCharType="begin"/>
+            </w:r>
+            <w:r>
+              <w:instrText xml:space="preserve">PAGEREF _Toc499478607 \h</w:instrText>
+            </w:r>
+            <w:r>
+              <w:fldChar w:fldCharType="separate"/>
+            </w:r>
+            <w:r>
+              <w:rPr>
+                <w:rStyle w:val="Hyperlink"/>
+              </w:rPr>
+              <w:t>1</w:t>
+            </w:r>
+            <w:r>
+              <w:fldChar w:fldCharType="end"/>
+            </w:r>
+          </w:hyperlink>
+        </w:p>
+        <w:p>
+          <w:pPr>
+            <w:pStyle w:val="TOC2"/>
+            <w:tabs>
+              <w:tab w:val="right" w:leader="dot" w:pos="9360"/>
+            </w:tabs>
+            <w:bidi w:val="0"/>
+            <w:spacing w:before="0" w:beforeAutospacing="off" w:after="0" w:afterAutospacing="off" w:line="285" w:lineRule="auto"/>
+            <w:rPr>
+              <w:rStyle w:val="Hyperlink"/>
+            </w:rPr>
+          </w:pPr>
+          <w:hyperlink w:anchor="_Toc1469953598">
+            <w:r>
+              <w:rPr>
+                <w:rStyle w:val="Hyperlink"/>
+              </w:rPr>
+              <w:t>Script Development</w:t>
+            </w:r>
+            <w:r>
+              <w:tab/>
+            </w:r>
+            <w:r>
+              <w:fldChar w:fldCharType="begin"/>
+            </w:r>
+            <w:r>
+              <w:instrText xml:space="preserve">PAGEREF _Toc1469953598 \h</w:instrText>
+            </w:r>
+            <w:r>
+              <w:fldChar w:fldCharType="separate"/>
+            </w:r>
+            <w:r>
+              <w:rPr>
+                <w:rStyle w:val="Hyperlink"/>
+              </w:rPr>
+              <w:t>1</w:t>
+            </w:r>
+            <w:r>
+              <w:fldChar w:fldCharType="end"/>
+            </w:r>
+          </w:hyperlink>
+        </w:p>
+        <w:p>
+          <w:pPr>
+            <w:pStyle w:val="TOC2"/>
+            <w:tabs>
+              <w:tab w:val="right" w:leader="dot" w:pos="9360"/>
+            </w:tabs>
+            <w:bidi w:val="0"/>
+            <w:spacing w:before="0" w:beforeAutospacing="off" w:after="0" w:afterAutospacing="off" w:line="285" w:lineRule="auto"/>
+            <w:rPr>
+              <w:rStyle w:val="Hyperlink"/>
+            </w:rPr>
+          </w:pPr>
+          <w:hyperlink w:anchor="_Toc157818840">
+            <w:r>
+              <w:rPr>
+                <w:rStyle w:val="Hyperlink"/>
+              </w:rPr>
+              <w:t>Scheduling</w:t>
+            </w:r>
+            <w:r>
+              <w:tab/>
+            </w:r>
+            <w:r>
+              <w:fldChar w:fldCharType="begin"/>
+            </w:r>
+            <w:r>
+              <w:instrText xml:space="preserve">PAGEREF _Toc157818840 \h</w:instrText>
+            </w:r>
+            <w:r>
+              <w:fldChar w:fldCharType="separate"/>
+            </w:r>
+            <w:r>
+              <w:rPr>
+                <w:rStyle w:val="Hyperlink"/>
+              </w:rPr>
+              <w:t>1</w:t>
+            </w:r>
+            <w:r>
+              <w:fldChar w:fldCharType="end"/>
+            </w:r>
+          </w:hyperlink>
+        </w:p>
+        <w:p>
+          <w:pPr>
+            <w:pStyle w:val="TOC3"/>
+            <w:tabs>
+              <w:tab w:val="right" w:leader="dot" w:pos="9360"/>
+            </w:tabs>
+            <w:bidi w:val="0"/>
+            <w:spacing w:before="0" w:beforeAutospacing="off" w:after="0" w:afterAutospacing="off" w:line="285" w:lineRule="auto"/>
+            <w:rPr>
+              <w:rStyle w:val="Hyperlink"/>
+            </w:rPr>
+          </w:pPr>
+          <w:hyperlink w:anchor="_Toc278736498">
+            <w:r>
+              <w:rPr>
+                <w:rStyle w:val="Hyperlink"/>
+              </w:rPr>
+              <w:t>Setting Up a Cron Job</w:t>
+            </w:r>
+            <w:r>
+              <w:tab/>
+            </w:r>
+            <w:r>
+              <w:fldChar w:fldCharType="begin"/>
+            </w:r>
+            <w:r>
+              <w:instrText xml:space="preserve">PAGEREF _Toc278736498 \h</w:instrText>
+            </w:r>
+            <w:r>
+              <w:fldChar w:fldCharType="separate"/>
+            </w:r>
+            <w:r>
+              <w:rPr>
+                <w:rStyle w:val="Hyperlink"/>
+              </w:rPr>
+              <w:t>1</w:t>
+            </w:r>
+            <w:r>
+              <w:fldChar w:fldCharType="end"/>
+            </w:r>
+          </w:hyperlink>
+          <w:r>
+            <w:fldChar w:fldCharType="end"/>
+          </w:r>
+        </w:p>
+      </w:sdtContent>
+    </w:sdt>
+    <w:p>
+      <w:pPr>
+        <w:spacing w:before="0" w:beforeAutospacing="off" w:after="0" w:afterAutospacing="off" w:line="285" w:lineRule="auto"/>
+      </w:pPr>
+      <w:r>
+        <w:br w:type="page"/>
+      </w:r>
+    </w:p>
+    <w:p>
+      <w:pPr>
+        <w:pStyle w:val="Heading1"/>
+        <w:spacing w:before="0" w:beforeAutospacing="off" w:after="0" w:afterAutospacing="off" w:line="285" w:lineRule="auto"/>
+        <w:rPr>
+          <w:noProof w:val="0"/>
+          <w:lang w:val="en-US"/>
+        </w:rPr>
+      </w:pPr>
+      <w:bookmarkStart w:name="_Toc499478607" w:id="1420770465"/>
+      <w:r>
+        <w:rPr>
+          <w:noProof w:val="0"/>
+          <w:lang w:val="en-US"/>
+        </w:rPr>
+        <w:t>Develop a Comprehensive System Health Monitor Script</w:t>
+      </w:r>
+      <w:bookmarkEnd w:id="1420770465"/>
+    </w:p>
+    <w:p>
+      <w:pPr>
+        <w:pStyle w:val="Heading2"/>
+        <w:rPr>
+          <w:noProof w:val="0"/>
+          <w:lang w:val="en-US"/>
+        </w:rPr>
+      </w:pPr>
+      <w:bookmarkStart w:name="_Toc1469953598" w:id="894174829"/>
+      <w:r>
+        <w:rPr>
+          <w:noProof w:val="0"/>
+          <w:lang w:val="en-US"/>
+        </w:rPr>
+        <w:t>Script Development</w:t>
+      </w:r>
+      <w:bookmarkEnd w:id="894174829"/>
+    </w:p>
+    <w:p>
+      <w:pPr>
+        <w:pStyle w:val="Normal"/>
+        <w:spacing w:before="0" w:beforeAutospacing="off" w:after="0" w:afterAutospacing="off" w:line="285" w:lineRule="auto"/>
+      </w:pPr>
+      <w:r>
+        <w:rPr>
+          <w:rFonts w:ascii="Aptos" w:hAnsi="Aptos" w:eastAsia="Aptos" w:cs="Aptos"/>
+          <w:noProof w:val="0"/>
+          <w:sz w:val="24"/>
+          <w:szCs w:val="24"/>
+          <w:lang w:val="en-US"/>
+        </w:rPr>
+        <w:t>Below is the Bash script that gathers detailed system state information. This script will collect information about the system's hardware, memory, disk usage, network configuration, and running processes.</w:t>
+      </w:r>
+    </w:p>
+    <w:p>
+      <w:pPr>
+        <w:pStyle w:val="Heading2"/>
+        <w:rPr>
+          <w:noProof w:val="0"/>
+          <w:lang w:val="en-US"/>
+        </w:rPr>
+      </w:pPr>
+      <w:bookmarkStart w:name="_Toc157818840" w:id="555310395"/>
+      <w:r>
+        <w:rPr>
+          <w:noProof w:val="0"/>
+          <w:lang w:val="en-US"/>
+        </w:rPr>
+        <w:t>Scheduling</w:t>
+      </w:r>
+      <w:bookmarkEnd w:id="555310395"/>
+    </w:p>
+    <w:p>
+      <w:pPr>
+        <w:pStyle w:val="Normal"/>
+        <w:rPr>
+          <w:rFonts w:ascii="Aptos" w:hAnsi="Aptos" w:eastAsia="Aptos" w:cs="Aptos"/>
+          <w:b w:val="1"/>
+          <w:bCs w:val="1"/>
+          <w:noProof w:val="0"/>
+          <w:color w:val="auto"/>
+          <w:sz w:val="24"/>
+          <w:szCs w:val="24"/>
+          <w:lang w:val="en-US"/>
+        </w:rPr>
+      </w:pPr>
+      <w:r>
+        <w:rPr>
+          <w:noProof w:val="0"/>
+          <w:lang w:val="en-US"/>
+        </w:rPr>
+        <w:t>To ensure the script can be scheduled to automatically run each day and includes the ability to adjust the run frequency, I use `</w:t>
+      </w:r>
+      <w:r>
+        <w:rPr>
+          <w:noProof w:val="0"/>
+          <w:lang w:val="en-US"/>
+        </w:rPr>
+        <w:t>cron</w:t>
+      </w:r>
+      <w:r>
+        <w:rPr>
+          <w:noProof w:val="0"/>
+          <w:lang w:val="en-US"/>
+        </w:rPr>
+        <w:t>` jobs.</w:t>
+      </w:r>
+    </w:p>
+    <w:p>
+      <w:pPr>
+        <w:pStyle w:val="Heading3"/>
+        <w:rPr>
+          <w:noProof w:val="0"/>
+          <w:lang w:val="en-US"/>
+        </w:rPr>
+      </w:pPr>
+      <w:bookmarkStart w:name="_Toc278736498" w:id="948973330"/>
+      <w:r>
+        <w:rPr>
+          <w:noProof w:val="0"/>
+          <w:lang w:val="en-US"/>
+        </w:rPr>
+        <w:t>Setting Up a Cron Job</w:t>
+      </w:r>
+      <w:bookmarkEnd w:id="948973330"/>
+    </w:p>
+    <w:p>
+      <w:pPr>
+        <w:pStyle w:val="ListParagraph"/>
+        <w:numPr>
+          <w:ilvl w:val="0"/>
+          <w:numId w:val="3"/>
+        </w:numPr>
+        <w:rPr>
+          <w:rFonts w:ascii="Consolas" w:hAnsi="Consolas" w:eastAsia="Consolas" w:cs="Consolas"/>
+          <w:noProof w:val="0"/>
+          <w:sz w:val="24"/>
+          <w:szCs w:val="24"/>
+          <w:lang w:val="en-US"/>
+        </w:rPr>
+      </w:pPr>
+      <w:r>
+        <w:rPr>
+          <w:rFonts w:ascii="Aptos" w:hAnsi="Aptos" w:eastAsia="Aptos" w:cs="Aptos"/>
+          <w:b w:val="1"/>
+          <w:bCs w:val="1"/>
+          <w:noProof w:val="0"/>
+          <w:sz w:val="24"/>
+          <w:szCs w:val="24"/>
+          <w:lang w:val="en-US"/>
+        </w:rPr>
+        <w:t>Edit the Cron Table:</w:t>
+      </w:r>
+      <w:r>
+        <w:rPr>
+          <w:rFonts w:ascii="Aptos" w:hAnsi="Aptos" w:eastAsia="Aptos" w:cs="Aptos"/>
+          <w:b w:val="1"/>
+          <w:bCs w:val="1"/>
+          <w:noProof w:val="0"/>
+          <w:sz w:val="24"/>
+          <w:szCs w:val="24"/>
+          <w:lang w:val="en-US"/>
+        </w:rPr>
+        <w:t xml:space="preserve"> </w:t>
+      </w:r>
+      <w:r>
+        <w:rPr>
+          <w:rFonts w:ascii="Aptos" w:hAnsi="Aptos" w:eastAsia="Aptos" w:cs="Aptos"/>
+          <w:noProof w:val="0"/>
+          <w:sz w:val="24"/>
+          <w:szCs w:val="24"/>
+          <w:lang w:val="en-US"/>
+        </w:rPr>
+        <w:t xml:space="preserve">Open the </w:t>
+      </w:r>
+      <w:r>
+        <w:rPr>
+          <w:rFonts w:ascii="Aptos" w:hAnsi="Aptos" w:eastAsia="Aptos" w:cs="Aptos"/>
+          <w:noProof w:val="0"/>
+          <w:sz w:val="24"/>
+          <w:szCs w:val="24"/>
+          <w:lang w:val="en-US"/>
+        </w:rPr>
+        <w:t>cron</w:t>
+      </w:r>
+      <w:r>
+        <w:rPr>
+          <w:rFonts w:ascii="Aptos" w:hAnsi="Aptos" w:eastAsia="Aptos" w:cs="Aptos"/>
+          <w:noProof w:val="0"/>
+          <w:sz w:val="24"/>
+          <w:szCs w:val="24"/>
+          <w:lang w:val="en-US"/>
+        </w:rPr>
+        <w:t xml:space="preserve"> </w:t>
+      </w:r>
+      <w:r>
+        <w:rPr>
+          <w:rFonts w:ascii="Aptos" w:hAnsi="Aptos" w:eastAsia="Aptos" w:cs="Aptos"/>
+          <w:noProof w:val="0"/>
+          <w:sz w:val="24"/>
+          <w:szCs w:val="24"/>
+          <w:lang w:val="en-US"/>
+        </w:rPr>
+        <w:t xml:space="preserve">tab </w:t>
+      </w:r>
+      <w:r>
+        <w:rPr>
+          <w:rFonts w:ascii="Aptos" w:hAnsi="Aptos" w:eastAsia="Aptos" w:cs="Aptos"/>
+          <w:noProof w:val="0"/>
+          <w:sz w:val="24"/>
+          <w:szCs w:val="24"/>
+          <w:lang w:val="en-US"/>
+        </w:rPr>
+        <w:t>editor:</w:t>
+      </w:r>
+      <w:r>
+        <w:br/>
+      </w:r>
+      <w:r>
+        <w:rPr>
+          <w:rFonts w:ascii="Consolas" w:hAnsi="Consolas" w:eastAsia="Consolas" w:cs="Consolas"/>
+          <w:noProof w:val="0"/>
+          <w:sz w:val="24"/>
+          <w:szCs w:val="24"/>
+          <w:lang w:val="en-US"/>
+        </w:rPr>
+        <w:t>crontab</w:t>
+      </w:r>
+      <w:r>
+        <w:rPr>
+          <w:rFonts w:ascii="Consolas" w:hAnsi="Consolas" w:eastAsia="Consolas" w:cs="Consolas"/>
+          <w:noProof w:val="0"/>
+          <w:sz w:val="24"/>
+          <w:szCs w:val="24"/>
+          <w:lang w:val="en-US"/>
+        </w:rPr>
+        <w:t xml:space="preserve"> –</w:t>
+      </w:r>
+      <w:r>
+        <w:rPr>
+          <w:rFonts w:ascii="Consolas" w:hAnsi="Consolas" w:eastAsia="Consolas" w:cs="Consolas"/>
+          <w:noProof w:val="0"/>
+          <w:sz w:val="24"/>
+          <w:szCs w:val="24"/>
+          <w:lang w:val="en-US"/>
+        </w:rPr>
+        <w:t>e</w:t>
+      </w:r>
+    </w:p>
+    <w:p>
+      <w:pPr>
+        <w:pStyle w:val="ListParagraph"/>
+        <w:numPr>
+          <w:ilvl w:val="0"/>
+          <w:numId w:val="3"/>
+        </w:numPr>
+        <w:rPr/>
+      </w:pPr>
+      <w:r>
+        <w:rPr>
+          <w:rFonts w:ascii="Aptos" w:hAnsi="Aptos" w:eastAsia="Aptos" w:cs="Aptos"/>
+          <w:b w:val="1"/>
+          <w:bCs w:val="1"/>
+          <w:noProof w:val="0"/>
+          <w:sz w:val="24"/>
+          <w:szCs w:val="24"/>
+          <w:lang w:val="en-US"/>
+        </w:rPr>
+        <w:t>Add a Cron Job:</w:t>
+      </w:r>
+      <w:r>
+        <w:rPr>
+          <w:rFonts w:ascii="Aptos" w:hAnsi="Aptos" w:eastAsia="Aptos" w:cs="Aptos"/>
+          <w:b w:val="1"/>
+          <w:bCs w:val="1"/>
+          <w:noProof w:val="0"/>
+          <w:sz w:val="24"/>
+          <w:szCs w:val="24"/>
+          <w:lang w:val="en-US"/>
+        </w:rPr>
+        <w:t xml:space="preserve"> </w:t>
+      </w:r>
+      <w:r>
+        <w:rPr>
+          <w:rFonts w:ascii="Aptos" w:hAnsi="Aptos" w:eastAsia="Aptos" w:cs="Aptos"/>
+          <w:noProof w:val="0"/>
+          <w:sz w:val="24"/>
+          <w:szCs w:val="24"/>
+          <w:lang w:val="en-US"/>
+        </w:rPr>
+        <w:t>To run the script every hour, add the following line:</w:t>
+      </w:r>
+      <w:r>
+        <w:rPr>
+          <w:rFonts w:ascii="Aptos" w:hAnsi="Aptos" w:eastAsia="Aptos" w:cs="Aptos"/>
+          <w:noProof w:val="0"/>
+          <w:sz w:val="24"/>
+          <w:szCs w:val="24"/>
+          <w:lang w:val="en-US"/>
+        </w:rPr>
+        <w:t xml:space="preserve"> </w:t>
+      </w:r>
+      <w:r>
+        <w:br/>
+      </w:r>
+      <w:r>
+        <w:rPr>
+          <w:rFonts w:ascii="Consolas" w:hAnsi="Consolas" w:eastAsia="Consolas" w:cs="Consolas"/>
+          <w:noProof w:val="0"/>
+          <w:sz w:val="24"/>
+          <w:szCs w:val="24"/>
+          <w:lang w:val="en-US"/>
+        </w:rPr>
+        <w:t>0 * * * * /path/to/your/system_info.sh /path/to/</w:t>
+      </w:r>
+      <w:r>
+        <w:rPr>
+          <w:rFonts w:ascii="Consolas" w:hAnsi="Consolas" w:eastAsia="Consolas" w:cs="Consolas"/>
+          <w:noProof w:val="0"/>
+          <w:sz w:val="24"/>
+          <w:szCs w:val="24"/>
+          <w:lang w:val="en-US"/>
+        </w:rPr>
+        <w:t>output_directory</w:t>
+      </w:r>
+    </w:p>
+    <w:p>
+      <w:pPr>
+        <w:pStyle w:val="Normal"/>
         <w:shd w:val="clear" w:color="auto" w:fill="1F1F1F"/>
         <w:spacing w:before="0" w:beforeAutospacing="off" w:after="0" w:afterAutospacing="off" w:line="285" w:lineRule="auto"/>
-      </w:pPr>
-      <w:r>
         <w:rPr>
           <w:rFonts w:ascii="Consolas" w:hAnsi="Consolas" w:eastAsia="Consolas" w:cs="Consolas"/>
           <w:b w:val="0"/>
@@ -18,7 +797,32 @@
           <w:szCs w:val="21"/>
           <w:lang w:val="en-US"/>
         </w:rPr>
-        <w:t>#!/bin/bash</w:t>
+      </w:pPr>
+      <w:r>
+        <w:rPr>
+          <w:rFonts w:ascii="Consolas" w:hAnsi="Consolas" w:eastAsia="Consolas" w:cs="Consolas"/>
+          <w:b w:val="0"/>
+          <w:bCs w:val="0"/>
+          <w:noProof w:val="0"/>
+          <w:color w:val="6A9955"/>
+          <w:sz w:val="21"/>
+          <w:szCs w:val="21"/>
+          <w:lang w:val="en-US"/>
+        </w:rPr>
+        <w:t>#!/</w:t>
+      </w:r>
+      <w:r>
+        <w:rPr>
+          <w:rFonts w:ascii="Consolas" w:hAnsi="Consolas" w:eastAsia="Consolas" w:cs="Consolas"/>
+          <w:b w:val="0"/>
+          <w:bCs w:val="0"/>
+          <w:noProof w:val="0"/>
+          <w:color w:val="6A9955"/>
+          <w:sz w:val="21"/>
+          <w:szCs w:val="21"/>
+          <w:lang w:val="en-US"/>
+        </w:rPr>
+        <w:t>bin/bash</w:t>
       </w:r>
     </w:p>
     <w:p>
@@ -5154,7 +5958,7 @@
       </w:pPr>
       <w:r>
         <w:drawing>
-          <wp:inline wp14:editId="73809E22" wp14:anchorId="11094791">
+          <wp:inline wp14:editId="0A91C1C5" wp14:anchorId="11094791">
             <wp:extent cx="5943600" cy="3162300"/>
             <wp:effectExtent l="0" t="0" r="0" b="0"/>
             <wp:docPr id="922050704" name="" title=""/>
@@ -5169,10 +5973,10 @@
                     <pic:cNvPicPr/>
                   </pic:nvPicPr>
                   <pic:blipFill>
-                    <a:blip r:embed="Rb5901345f94149dd">
-                      <a:extLst>
+                    <a:blip r:embed="R97e462e2a6df4f61">
+                      <a:extLst xmlns:a="http://schemas.openxmlformats.org/drawingml/2006/main">
                         <a:ext xmlns:a="http://schemas.openxmlformats.org/drawingml/2006/main" uri="{28A0092B-C50C-407E-A947-70E740481C1C}">
-                          <a14:useLocalDpi val="0"/>
+                          <a14:useLocalDpi xmlns:a14="http://schemas.microsoft.com/office/drawing/2010/main" val="0"/>
                         </a:ext>
                       </a:extLst>
                     </a:blip>
@@ -5181,7 +5985,7 @@
                     </a:stretch>
                   </pic:blipFill>
                   <pic:spPr>
-                    <a:xfrm>
+                    <a:xfrm rot="0" flipH="0" flipV="0">
                       <a:off x="0" y="0"/>
                       <a:ext cx="5943600" cy="3162300"/>
                     </a:xfrm>
@@ -5200,9 +6004,14 @@
       <w:pPr>
         <w:pStyle w:val="Normal"/>
       </w:pPr>
+    </w:p>
+    <w:p>
+      <w:pPr>
+        <w:pStyle w:val="Normal"/>
+      </w:pPr>
       <w:r>
         <w:drawing>
-          <wp:inline wp14:editId="05A258AB" wp14:anchorId="3D0D0DCB">
+          <wp:inline wp14:editId="3E8EC613" wp14:anchorId="3D0D0DCB">
             <wp:extent cx="5943600" cy="3162300"/>
             <wp:effectExtent l="0" t="0" r="0" b="0"/>
             <wp:docPr id="756095877" name="" title=""/>
@@ -5217,7 +6026,55 @@
                     <pic:cNvPicPr/>
                   </pic:nvPicPr>
                   <pic:blipFill>
-                    <a:blip r:embed="Ra4a8f394c89041a8">
+                    <a:blip r:embed="R71b86f8e3da14b3c">
+                      <a:extLst xmlns:a="http://schemas.openxmlformats.org/drawingml/2006/main">
+                        <a:ext xmlns:a="http://schemas.openxmlformats.org/drawingml/2006/main" uri="{28A0092B-C50C-407E-A947-70E740481C1C}">
+                          <a14:useLocalDpi xmlns:a14="http://schemas.microsoft.com/office/drawing/2010/main" val="0"/>
+                        </a:ext>
+                      </a:extLst>
+                    </a:blip>
+                    <a:stretch>
+                      <a:fillRect/>
+                    </a:stretch>
+                  </pic:blipFill>
+                  <pic:spPr>
+                    <a:xfrm rot="0" flipH="0" flipV="0">
+                      <a:off x="0" y="0"/>
+                      <a:ext cx="5943600" cy="3162300"/>
+                    </a:xfrm>
+                    <a:prstGeom prst="rect">
+                      <a:avLst/>
+                    </a:prstGeom>
+                  </pic:spPr>
+                </pic:pic>
+              </a:graphicData>
+            </a:graphic>
+          </wp:inline>
+        </w:drawing>
+      </w:r>
+    </w:p>
+    <w:p>
+      <w:pPr>
+        <w:pStyle w:val="Normal"/>
+      </w:pPr>
+      <w:r>
+        <w:drawing>
+          <wp:inline wp14:editId="10D72B51" wp14:anchorId="54CA9EDF">
+            <wp:extent cx="5943600" cy="3152775"/>
+            <wp:effectExtent l="0" t="0" r="0" b="0"/>
+            <wp:docPr id="2133989205" name="" title=""/>
+            <wp:cNvGraphicFramePr>
+              <a:graphicFrameLocks noChangeAspect="1"/>
+            </wp:cNvGraphicFramePr>
+            <a:graphic>
+              <a:graphicData uri="http://schemas.openxmlformats.org/drawingml/2006/picture">
+                <pic:pic>
+                  <pic:nvPicPr>
+                    <pic:cNvPr id="0" name=""/>
+                    <pic:cNvPicPr/>
+                  </pic:nvPicPr>
+                  <pic:blipFill>
+                    <a:blip r:embed="Rcf0b31c6df7d40f8">
                       <a:extLst>
                         <a:ext xmlns:a="http://schemas.openxmlformats.org/drawingml/2006/main" uri="{28A0092B-C50C-407E-A947-70E740481C1C}">
                           <a14:useLocalDpi val="0"/>
@@ -5231,7 +6088,7 @@
                   <pic:spPr>
                     <a:xfrm>
                       <a:off x="0" y="0"/>
-                      <a:ext cx="5943600" cy="3162300"/>
+                      <a:ext cx="5943600" cy="3152775"/>
                     </a:xfrm>
                     <a:prstGeom prst="rect">
                       <a:avLst/>
@@ -5252,6 +6109,302 @@
     </w:sectPr>
   </w:body>
 </w:document>
+</file>
+
+<file path=word/numbering.xml><?xml version="1.0" encoding="utf-8"?>
+<w:numbering xmlns:w="http://schemas.openxmlformats.org/wordprocessingml/2006/main">
+  <w:abstractNum xmlns:w="http://schemas.openxmlformats.org/wordprocessingml/2006/main" w:abstractNumId="3">
+    <w:nsid w:val="2e5c6189"/>
+    <w:multiLevelType xmlns:w="http://schemas.openxmlformats.org/wordprocessingml/2006/main" w:val="hybridMultilevel"/>
+    <w:lvl xmlns:w="http://schemas.openxmlformats.org/wordprocessingml/2006/main" w:ilvl="0">
+      <w:start w:val="1"/>
+      <w:numFmt w:val="decimal"/>
+      <w:lvlText w:val="%1."/>
+      <w:lvlJc w:val="left"/>
+      <w:pPr>
+        <w:ind w:left="720" w:hanging="360"/>
+      </w:pPr>
+    </w:lvl>
+    <w:lvl xmlns:w="http://schemas.openxmlformats.org/wordprocessingml/2006/main" w:ilvl="1">
+      <w:start w:val="1"/>
+      <w:numFmt w:val="lowerLetter"/>
+      <w:lvlText w:val="%2."/>
+      <w:lvlJc w:val="left"/>
+      <w:pPr>
+        <w:ind w:left="1440" w:hanging="360"/>
+      </w:pPr>
+    </w:lvl>
+    <w:lvl xmlns:w="http://schemas.openxmlformats.org/wordprocessingml/2006/main" w:ilvl="2">
+      <w:start w:val="1"/>
+      <w:numFmt w:val="lowerRoman"/>
+      <w:lvlText w:val="%3."/>
+      <w:lvlJc w:val="right"/>
+      <w:pPr>
+        <w:ind w:left="2160" w:hanging="180"/>
+      </w:pPr>
+    </w:lvl>
+    <w:lvl xmlns:w="http://schemas.openxmlformats.org/wordprocessingml/2006/main" w:ilvl="3">
+      <w:start w:val="1"/>
+      <w:numFmt w:val="decimal"/>
+      <w:lvlText w:val="%4."/>
+      <w:lvlJc w:val="left"/>
+      <w:pPr>
+        <w:ind w:left="2880" w:hanging="360"/>
+      </w:pPr>
+    </w:lvl>
+    <w:lvl xmlns:w="http://schemas.openxmlformats.org/wordprocessingml/2006/main" w:ilvl="4">
+      <w:start w:val="1"/>
+      <w:numFmt w:val="lowerLetter"/>
+      <w:lvlText w:val="%5."/>
+      <w:lvlJc w:val="left"/>
+      <w:pPr>
+        <w:ind w:left="3600" w:hanging="360"/>
+      </w:pPr>
+    </w:lvl>
+    <w:lvl xmlns:w="http://schemas.openxmlformats.org/wordprocessingml/2006/main" w:ilvl="5">
+      <w:start w:val="1"/>
+      <w:numFmt w:val="lowerRoman"/>
+      <w:lvlText w:val="%6."/>
+      <w:lvlJc w:val="right"/>
+      <w:pPr>
+        <w:ind w:left="4320" w:hanging="180"/>
+      </w:pPr>
+    </w:lvl>
+    <w:lvl xmlns:w="http://schemas.openxmlformats.org/wordprocessingml/2006/main" w:ilvl="6">
+      <w:start w:val="1"/>
+      <w:numFmt w:val="decimal"/>
+      <w:lvlText w:val="%7."/>
+      <w:lvlJc w:val="left"/>
+      <w:pPr>
+        <w:ind w:left="5040" w:hanging="360"/>
+      </w:pPr>
+    </w:lvl>
+    <w:lvl xmlns:w="http://schemas.openxmlformats.org/wordprocessingml/2006/main" w:ilvl="7">
+      <w:start w:val="1"/>
+      <w:numFmt w:val="lowerLetter"/>
+      <w:lvlText w:val="%8."/>
+      <w:lvlJc w:val="left"/>
+      <w:pPr>
+        <w:ind w:left="5760" w:hanging="360"/>
+      </w:pPr>
+    </w:lvl>
+    <w:lvl xmlns:w="http://schemas.openxmlformats.org/wordprocessingml/2006/main" w:ilvl="8">
+      <w:start w:val="1"/>
+      <w:numFmt w:val="lowerRoman"/>
+      <w:lvlText w:val="%9."/>
+      <w:lvlJc w:val="right"/>
+      <w:pPr>
+        <w:ind w:left="6480" w:hanging="180"/>
+      </w:pPr>
+    </w:lvl>
+  </w:abstractNum>
+  <w:abstractNum xmlns:w="http://schemas.openxmlformats.org/wordprocessingml/2006/main" w:abstractNumId="2">
+    <w:nsid w:val="64a3b39b"/>
+    <w:multiLevelType xmlns:w="http://schemas.openxmlformats.org/wordprocessingml/2006/main" w:val="hybridMultilevel"/>
+    <w:lvl xmlns:w="http://schemas.openxmlformats.org/wordprocessingml/2006/main" w:ilvl="0">
+      <w:start w:val="1"/>
+      <w:numFmt w:val="bullet"/>
+      <w:lvlText w:val=""/>
+      <w:lvlJc w:val="left"/>
+      <w:pPr>
+        <w:ind w:left="720" w:hanging="360"/>
+      </w:pPr>
+      <w:rPr>
+        <w:rFonts w:hint="default" w:ascii="Symbol" w:hAnsi="Symbol"/>
+      </w:rPr>
+    </w:lvl>
+    <w:lvl xmlns:w="http://schemas.openxmlformats.org/wordprocessingml/2006/main" w:ilvl="1">
+      <w:start w:val="1"/>
+      <w:numFmt w:val="bullet"/>
+      <w:lvlText w:val=""/>
+      <w:lvlJc w:val="left"/>
+      <w:pPr>
+        <w:ind w:left="1440" w:hanging="360"/>
+      </w:pPr>
+      <w:rPr>
+        <w:rFonts w:hint="default" w:ascii="Symbol" w:hAnsi="Symbol"/>
+      </w:rPr>
+    </w:lvl>
+    <w:lvl xmlns:w="http://schemas.openxmlformats.org/wordprocessingml/2006/main" w:ilvl="2">
+      <w:start w:val="1"/>
+      <w:numFmt w:val="bullet"/>
+      <w:lvlText w:val=""/>
+      <w:lvlJc w:val="left"/>
+      <w:pPr>
+        <w:ind w:left="2160" w:hanging="360"/>
+      </w:pPr>
+      <w:rPr>
+        <w:rFonts w:hint="default" w:ascii="Wingdings" w:hAnsi="Wingdings"/>
+      </w:rPr>
+    </w:lvl>
+    <w:lvl xmlns:w="http://schemas.openxmlformats.org/wordprocessingml/2006/main" w:ilvl="3">
+      <w:start w:val="1"/>
+      <w:numFmt w:val="bullet"/>
+      <w:lvlText w:val=""/>
+      <w:lvlJc w:val="left"/>
+      <w:pPr>
+        <w:ind w:left="2880" w:hanging="360"/>
+      </w:pPr>
+      <w:rPr>
+        <w:rFonts w:hint="default" w:ascii="Symbol" w:hAnsi="Symbol"/>
+      </w:rPr>
+    </w:lvl>
+    <w:lvl xmlns:w="http://schemas.openxmlformats.org/wordprocessingml/2006/main" w:ilvl="4">
+      <w:start w:val="1"/>
+      <w:numFmt w:val="bullet"/>
+      <w:lvlText w:val="o"/>
+      <w:lvlJc w:val="left"/>
+      <w:pPr>
+        <w:ind w:left="3600" w:hanging="360"/>
+      </w:pPr>
+      <w:rPr>
+        <w:rFonts w:hint="default" w:ascii="Courier New" w:hAnsi="Courier New"/>
+      </w:rPr>
+    </w:lvl>
+    <w:lvl xmlns:w="http://schemas.openxmlformats.org/wordprocessingml/2006/main" w:ilvl="5">
+      <w:start w:val="1"/>
+      <w:numFmt w:val="bullet"/>
+      <w:lvlText w:val=""/>
+      <w:lvlJc w:val="left"/>
+      <w:pPr>
+        <w:ind w:left="4320" w:hanging="360"/>
+      </w:pPr>
+      <w:rPr>
+        <w:rFonts w:hint="default" w:ascii="Wingdings" w:hAnsi="Wingdings"/>
+      </w:rPr>
+    </w:lvl>
+    <w:lvl xmlns:w="http://schemas.openxmlformats.org/wordprocessingml/2006/main" w:ilvl="6">
+      <w:start w:val="1"/>
+      <w:numFmt w:val="bullet"/>
+      <w:lvlText w:val=""/>
+      <w:lvlJc w:val="left"/>
+      <w:pPr>
+        <w:ind w:left="5040" w:hanging="360"/>
+      </w:pPr>
+      <w:rPr>
+        <w:rFonts w:hint="default" w:ascii="Symbol" w:hAnsi="Symbol"/>
+      </w:rPr>
+    </w:lvl>
+    <w:lvl xmlns:w="http://schemas.openxmlformats.org/wordprocessingml/2006/main" w:ilvl="7">
+      <w:start w:val="1"/>
+      <w:numFmt w:val="bullet"/>
+      <w:lvlText w:val="o"/>
+      <w:lvlJc w:val="left"/>
+      <w:pPr>
+        <w:ind w:left="5760" w:hanging="360"/>
+      </w:pPr>
+      <w:rPr>
+        <w:rFonts w:hint="default" w:ascii="Courier New" w:hAnsi="Courier New"/>
+      </w:rPr>
+    </w:lvl>
+    <w:lvl xmlns:w="http://schemas.openxmlformats.org/wordprocessingml/2006/main" w:ilvl="8">
+      <w:start w:val="1"/>
+      <w:numFmt w:val="bullet"/>
+      <w:lvlText w:val=""/>
+      <w:lvlJc w:val="left"/>
+      <w:pPr>
+        <w:ind w:left="6480" w:hanging="360"/>
+      </w:pPr>
+      <w:rPr>
+        <w:rFonts w:hint="default" w:ascii="Wingdings" w:hAnsi="Wingdings"/>
+      </w:rPr>
+    </w:lvl>
+  </w:abstractNum>
+  <w:abstractNum xmlns:w="http://schemas.openxmlformats.org/wordprocessingml/2006/main" w:abstractNumId="1">
+    <w:nsid w:val="1f75eebb"/>
+    <w:multiLevelType xmlns:w="http://schemas.openxmlformats.org/wordprocessingml/2006/main" w:val="hybridMultilevel"/>
+    <w:lvl xmlns:w="http://schemas.openxmlformats.org/wordprocessingml/2006/main" w:ilvl="0">
+      <w:start w:val="1"/>
+      <w:numFmt w:val="decimal"/>
+      <w:lvlText w:val="%1."/>
+      <w:lvlJc w:val="left"/>
+      <w:pPr>
+        <w:ind w:left="720" w:hanging="360"/>
+      </w:pPr>
+    </w:lvl>
+    <w:lvl xmlns:w="http://schemas.openxmlformats.org/wordprocessingml/2006/main" w:ilvl="1">
+      <w:start w:val="1"/>
+      <w:numFmt w:val="lowerLetter"/>
+      <w:lvlText w:val="%2."/>
+      <w:lvlJc w:val="left"/>
+      <w:pPr>
+        <w:ind w:left="1440" w:hanging="360"/>
+      </w:pPr>
+    </w:lvl>
+    <w:lvl xmlns:w="http://schemas.openxmlformats.org/wordprocessingml/2006/main" w:ilvl="2">
+      <w:start w:val="1"/>
+      <w:numFmt w:val="lowerRoman"/>
+      <w:lvlText w:val="%3."/>
+      <w:lvlJc w:val="right"/>
+      <w:pPr>
+        <w:ind w:left="2160" w:hanging="180"/>
+      </w:pPr>
+    </w:lvl>
+    <w:lvl xmlns:w="http://schemas.openxmlformats.org/wordprocessingml/2006/main" w:ilvl="3">
+      <w:start w:val="1"/>
+      <w:numFmt w:val="decimal"/>
+      <w:lvlText w:val="%4."/>
+      <w:lvlJc w:val="left"/>
+      <w:pPr>
+        <w:ind w:left="2880" w:hanging="360"/>
+      </w:pPr>
+    </w:lvl>
+    <w:lvl xmlns:w="http://schemas.openxmlformats.org/wordprocessingml/2006/main" w:ilvl="4">
+      <w:start w:val="1"/>
+      <w:numFmt w:val="lowerLetter"/>
+      <w:lvlText w:val="%5."/>
+      <w:lvlJc w:val="left"/>
+      <w:pPr>
+        <w:ind w:left="3600" w:hanging="360"/>
+      </w:pPr>
+    </w:lvl>
+    <w:lvl xmlns:w="http://schemas.openxmlformats.org/wordprocessingml/2006/main" w:ilvl="5">
+      <w:start w:val="1"/>
+      <w:numFmt w:val="lowerRoman"/>
+      <w:lvlText w:val="%6."/>
+      <w:lvlJc w:val="right"/>
+      <w:pPr>
+        <w:ind w:left="4320" w:hanging="180"/>
+      </w:pPr>
+    </w:lvl>
+    <w:lvl xmlns:w="http://schemas.openxmlformats.org/wordprocessingml/2006/main" w:ilvl="6">
+      <w:start w:val="1"/>
+      <w:numFmt w:val="decimal"/>
+      <w:lvlText w:val="%7."/>
+      <w:lvlJc w:val="left"/>
+      <w:pPr>
+        <w:ind w:left="5040" w:hanging="360"/>
+      </w:pPr>
+    </w:lvl>
+    <w:lvl xmlns:w="http://schemas.openxmlformats.org/wordprocessingml/2006/main" w:ilvl="7">
+      <w:start w:val="1"/>
+      <w:numFmt w:val="lowerLetter"/>
+      <w:lvlText w:val="%8."/>
+      <w:lvlJc w:val="left"/>
+      <w:pPr>
+        <w:ind w:left="5760" w:hanging="360"/>
+      </w:pPr>
+    </w:lvl>
+    <w:lvl xmlns:w="http://schemas.openxmlformats.org/wordprocessingml/2006/main" w:ilvl="8">
+      <w:start w:val="1"/>
+      <w:numFmt w:val="lowerRoman"/>
+      <w:lvlText w:val="%9."/>
+      <w:lvlJc w:val="right"/>
+      <w:pPr>
+        <w:ind w:left="6480" w:hanging="180"/>
+      </w:pPr>
+    </w:lvl>
+  </w:abstractNum>
+  <w:num w:numId="3">
+    <w:abstractNumId w:val="3"/>
+  </w:num>
+  <w:num w:numId="2">
+    <w:abstractNumId w:val="2"/>
+  </w:num>
+  <w:num w:numId="1">
+    <w:abstractNumId w:val="1"/>
+  </w:num>
+</w:numbering>
 </file>
 
 <file path=word/styles.xml><?xml version="1.0" encoding="utf-8"?>
@@ -5675,103 +6828,122 @@
     <w:semiHidden/>
     <w:unhideWhenUsed/>
   </w:style>
-  <w:style w:type="character" w:styleId="Heading1Char" w:customStyle="1">
+  <w:style w:type="character" w:styleId="Heading1Char" w:customStyle="true">
+    <w:uiPriority w:val="9"/>
     <w:name w:val="Heading 1 Char"/>
-    <w:basedOn w:val="DefaultParagraphFont"/>
+    <w:basedOn w:val="Normal"/>
     <w:link w:val="Heading1"/>
-    <w:uiPriority w:val="9"/>
+    <w:rsid w:val="7589CFF2"/>
     <w:rPr>
-      <w:rFonts w:asciiTheme="majorHAnsi" w:hAnsiTheme="majorHAnsi" w:eastAsiaTheme="majorEastAsia" w:cstheme="majorBidi"/>
-      <w:color w:val="0F4761" w:themeColor="accent1" w:themeShade="BF"/>
-      <w:sz w:val="40"/>
-      <w:szCs w:val="40"/>
+      <w:rFonts w:ascii="Aptos" w:hAnsi="Aptos" w:eastAsia="" w:cs="" w:asciiTheme="minorAscii" w:hAnsiTheme="minorAscii" w:eastAsiaTheme="minorEastAsia" w:cstheme="minorBidi"/>
+      <w:b w:val="1"/>
+      <w:bCs w:val="1"/>
+      <w:noProof w:val="0"/>
+      <w:color w:val="auto"/>
+      <w:sz w:val="32"/>
+      <w:szCs w:val="32"/>
+      <w:lang w:val="en-US" w:eastAsia="ja-JP" w:bidi="ar-SA"/>
     </w:rPr>
   </w:style>
   <w:style w:type="paragraph" w:styleId="Heading1">
+    <w:uiPriority w:val="9"/>
     <w:name w:val="heading 1"/>
     <w:basedOn w:val="Normal"/>
     <w:next w:val="Normal"/>
     <w:link w:val="Heading1Char"/>
-    <w:uiPriority w:val="9"/>
     <w:qFormat/>
-    <w:pPr>
-      <w:keepNext/>
-      <w:keepLines/>
-      <w:spacing w:before="360" w:after="80"/>
-      <w:outlineLvl w:val="0"/>
-    </w:pPr>
+    <w:rsid w:val="7589CFF2"/>
     <w:rPr>
-      <w:rFonts w:asciiTheme="majorHAnsi" w:hAnsiTheme="majorHAnsi" w:eastAsiaTheme="majorEastAsia" w:cstheme="majorBidi"/>
-      <w:color w:val="0F4761" w:themeColor="accent1" w:themeShade="BF"/>
-      <w:sz w:val="40"/>
-      <w:szCs w:val="40"/>
-    </w:rPr>
-  </w:style>
-  <w:style w:type="character" w:styleId="Heading2Char" w:customStyle="1">
-    <w:name w:val="Heading 2 Char"/>
-    <w:basedOn w:val="DefaultParagraphFont"/>
-    <w:link w:val="Heading2"/>
-    <w:uiPriority w:val="9"/>
-    <w:rPr>
-      <w:rFonts w:asciiTheme="majorHAnsi" w:hAnsiTheme="majorHAnsi" w:eastAsiaTheme="majorEastAsia" w:cstheme="majorBidi"/>
-      <w:color w:val="0F4761" w:themeColor="accent1" w:themeShade="BF"/>
+      <w:rFonts w:ascii="Aptos" w:hAnsi="Aptos" w:eastAsia="" w:cs="" w:asciiTheme="minorAscii" w:hAnsiTheme="minorAscii" w:eastAsiaTheme="minorEastAsia" w:cstheme="minorBidi"/>
+      <w:b w:val="1"/>
+      <w:bCs w:val="1"/>
+      <w:noProof w:val="0"/>
+      <w:color w:val="auto"/>
       <w:sz w:val="32"/>
       <w:szCs w:val="32"/>
+      <w:lang w:val="en-US" w:eastAsia="ja-JP" w:bidi="ar-SA"/>
+    </w:rPr>
+    <w:pPr>
+      <w:spacing w:after="160" w:line="279" w:lineRule="auto"/>
+    </w:pPr>
+  </w:style>
+  <w:style w:type="character" w:styleId="Heading2Char" w:customStyle="true">
+    <w:uiPriority w:val="9"/>
+    <w:name w:val="Heading 2 Char"/>
+    <w:basedOn w:val="Normal"/>
+    <w:link w:val="Heading2"/>
+    <w:rsid w:val="7589CFF2"/>
+    <w:rPr>
+      <w:rFonts w:ascii="Aptos" w:hAnsi="Aptos" w:eastAsia="" w:cs="" w:asciiTheme="minorAscii" w:hAnsiTheme="minorAscii" w:eastAsiaTheme="minorEastAsia" w:cstheme="minorBidi"/>
+      <w:b w:val="1"/>
+      <w:bCs w:val="1"/>
+      <w:noProof w:val="0"/>
+      <w:sz w:val="28"/>
+      <w:szCs w:val="28"/>
+      <w:lang w:val="en-US" w:eastAsia="ja-JP" w:bidi="ar-SA"/>
     </w:rPr>
   </w:style>
   <w:style w:type="paragraph" w:styleId="Heading2">
+    <w:uiPriority w:val="9"/>
     <w:name w:val="heading 2"/>
     <w:basedOn w:val="Normal"/>
     <w:next w:val="Normal"/>
+    <w:unhideWhenUsed/>
     <w:link w:val="Heading2Char"/>
-    <w:uiPriority w:val="9"/>
-    <w:unhideWhenUsed/>
     <w:qFormat/>
-    <w:pPr>
-      <w:keepNext/>
-      <w:keepLines/>
-      <w:spacing w:before="160" w:after="80"/>
-      <w:outlineLvl w:val="1"/>
-    </w:pPr>
+    <w:rsid w:val="7589CFF2"/>
     <w:rPr>
-      <w:rFonts w:asciiTheme="majorHAnsi" w:hAnsiTheme="majorHAnsi" w:eastAsiaTheme="majorEastAsia" w:cstheme="majorBidi"/>
-      <w:color w:val="0F4761" w:themeColor="accent1" w:themeShade="BF"/>
-      <w:sz w:val="32"/>
-      <w:szCs w:val="32"/>
-    </w:rPr>
-  </w:style>
-  <w:style w:type="character" w:styleId="Heading3Char" w:customStyle="1">
-    <w:name w:val="Heading 3 Char"/>
-    <w:basedOn w:val="DefaultParagraphFont"/>
-    <w:link w:val="Heading3"/>
-    <w:uiPriority w:val="9"/>
-    <w:rPr>
-      <w:rFonts w:eastAsiaTheme="majorEastAsia" w:cstheme="majorBidi"/>
-      <w:color w:val="0F4761" w:themeColor="accent1" w:themeShade="BF"/>
+      <w:rFonts w:ascii="Aptos" w:hAnsi="Aptos" w:eastAsia="" w:cs="" w:asciiTheme="minorAscii" w:hAnsiTheme="minorAscii" w:eastAsiaTheme="minorEastAsia" w:cstheme="minorBidi"/>
+      <w:b w:val="1"/>
+      <w:bCs w:val="1"/>
+      <w:noProof w:val="0"/>
       <w:sz w:val="28"/>
       <w:szCs w:val="28"/>
+      <w:lang w:val="en-US" w:eastAsia="ja-JP" w:bidi="ar-SA"/>
+    </w:rPr>
+    <w:pPr>
+      <w:spacing w:after="160" w:line="279" w:lineRule="auto"/>
+    </w:pPr>
+  </w:style>
+  <w:style w:type="character" w:styleId="Heading3Char" w:customStyle="true">
+    <w:uiPriority w:val="9"/>
+    <w:name w:val="Heading 3 Char"/>
+    <w:basedOn w:val="Normal"/>
+    <w:link w:val="Heading3"/>
+    <w:rsid w:val="7589CFF2"/>
+    <w:rPr>
+      <w:rFonts w:ascii="Aptos" w:hAnsi="Aptos" w:eastAsia="Aptos" w:cs="Aptos" w:asciiTheme="minorAscii" w:hAnsiTheme="minorAscii" w:eastAsiaTheme="minorEastAsia" w:cstheme="minorBidi"/>
+      <w:b w:val="1"/>
+      <w:bCs w:val="1"/>
+      <w:noProof w:val="0"/>
+      <w:color w:val="auto"/>
+      <w:sz w:val="24"/>
+      <w:szCs w:val="24"/>
+      <w:lang w:val="en-US" w:eastAsia="ja-JP" w:bidi="ar-SA"/>
     </w:rPr>
   </w:style>
   <w:style w:type="paragraph" w:styleId="Heading3">
+    <w:uiPriority w:val="9"/>
     <w:name w:val="heading 3"/>
     <w:basedOn w:val="Normal"/>
     <w:next w:val="Normal"/>
+    <w:unhideWhenUsed/>
     <w:link w:val="Heading3Char"/>
-    <w:uiPriority w:val="9"/>
-    <w:unhideWhenUsed/>
     <w:qFormat/>
+    <w:rsid w:val="7589CFF2"/>
+    <w:rPr>
+      <w:rFonts w:ascii="Aptos" w:hAnsi="Aptos" w:eastAsia="Aptos" w:cs="Aptos" w:asciiTheme="minorAscii" w:hAnsiTheme="minorAscii" w:eastAsiaTheme="minorEastAsia" w:cstheme="minorBidi"/>
+      <w:b w:val="1"/>
+      <w:bCs w:val="1"/>
+      <w:noProof w:val="0"/>
+      <w:color w:val="auto"/>
+      <w:sz w:val="24"/>
+      <w:szCs w:val="24"/>
+      <w:lang w:val="en-US" w:eastAsia="ja-JP" w:bidi="ar-SA"/>
+    </w:rPr>
     <w:pPr>
-      <w:keepNext/>
-      <w:keepLines/>
-      <w:spacing w:before="160" w:after="80"/>
-      <w:outlineLvl w:val="2"/>
+      <w:spacing w:after="160" w:line="279" w:lineRule="auto"/>
     </w:pPr>
-    <w:rPr>
-      <w:rFonts w:eastAsiaTheme="majorEastAsia" w:cstheme="majorBidi"/>
-      <w:color w:val="0F4761" w:themeColor="accent1" w:themeShade="BF"/>
-      <w:sz w:val="28"/>
-      <w:szCs w:val="28"/>
-    </w:rPr>
   </w:style>
   <w:style w:type="character" w:styleId="Heading4Char" w:customStyle="1">
     <w:name w:val="Heading 4 Char"/>
@@ -6109,6 +7281,61 @@
       <w:spacing w:val="5"/>
     </w:rPr>
   </w:style>
+  <w:style xmlns:w14="http://schemas.microsoft.com/office/word/2010/wordml" xmlns:mc="http://schemas.openxmlformats.org/markup-compatibility/2006" xmlns:w="http://schemas.openxmlformats.org/wordprocessingml/2006/main" w:type="character" w:styleId="Hyperlink" mc:Ignorable="w14">
+    <w:name xmlns:w="http://schemas.openxmlformats.org/wordprocessingml/2006/main" w:val="Hyperlink"/>
+    <w:basedOn xmlns:w="http://schemas.openxmlformats.org/wordprocessingml/2006/main" w:val="DefaultParagraphFont"/>
+    <w:uiPriority xmlns:w="http://schemas.openxmlformats.org/wordprocessingml/2006/main" w:val="99"/>
+    <w:unhideWhenUsed xmlns:w="http://schemas.openxmlformats.org/wordprocessingml/2006/main"/>
+    <w:rPr xmlns:w="http://schemas.openxmlformats.org/wordprocessingml/2006/main">
+      <w:color w:val="0563C1" w:themeColor="hyperlink"/>
+      <w:u w:val="single"/>
+    </w:rPr>
+  </w:style>
+  <w:style xmlns:w14="http://schemas.microsoft.com/office/word/2010/wordml" xmlns:mc="http://schemas.openxmlformats.org/markup-compatibility/2006" xmlns:w="http://schemas.openxmlformats.org/wordprocessingml/2006/main" w:type="paragraph" w:styleId="TOC1" mc:Ignorable="w14">
+    <w:name xmlns:w="http://schemas.openxmlformats.org/wordprocessingml/2006/main" w:val="toc 1"/>
+    <w:basedOn xmlns:w="http://schemas.openxmlformats.org/wordprocessingml/2006/main" w:val="Normal"/>
+    <w:next xmlns:w="http://schemas.openxmlformats.org/wordprocessingml/2006/main" w:val="Normal"/>
+    <w:autoRedefine xmlns:w="http://schemas.openxmlformats.org/wordprocessingml/2006/main"/>
+    <w:uiPriority xmlns:w="http://schemas.openxmlformats.org/wordprocessingml/2006/main" w:val="39"/>
+    <w:unhideWhenUsed xmlns:w="http://schemas.openxmlformats.org/wordprocessingml/2006/main"/>
+    <w:pPr xmlns:w="http://schemas.openxmlformats.org/wordprocessingml/2006/main">
+      <w:spacing xmlns:w="http://schemas.openxmlformats.org/wordprocessingml/2006/main" w:after="100"/>
+    </w:pPr>
+  </w:style>
+  <w:style xmlns:w14="http://schemas.microsoft.com/office/word/2010/wordml" xmlns:mc="http://schemas.openxmlformats.org/markup-compatibility/2006" xmlns:w="http://schemas.openxmlformats.org/wordprocessingml/2006/main" w:type="paragraph" w:styleId="TOC2" mc:Ignorable="w14">
+    <w:name xmlns:w="http://schemas.openxmlformats.org/wordprocessingml/2006/main" w:val="toc 2"/>
+    <w:basedOn xmlns:w="http://schemas.openxmlformats.org/wordprocessingml/2006/main" w:val="Normal"/>
+    <w:next xmlns:w="http://schemas.openxmlformats.org/wordprocessingml/2006/main" w:val="Normal"/>
+    <w:autoRedefine xmlns:w="http://schemas.openxmlformats.org/wordprocessingml/2006/main"/>
+    <w:uiPriority xmlns:w="http://schemas.openxmlformats.org/wordprocessingml/2006/main" w:val="39"/>
+    <w:unhideWhenUsed xmlns:w="http://schemas.openxmlformats.org/wordprocessingml/2006/main"/>
+    <w:pPr xmlns:w="http://schemas.openxmlformats.org/wordprocessingml/2006/main">
+      <w:spacing xmlns:w="http://schemas.openxmlformats.org/wordprocessingml/2006/main" w:after="100"/>
+      <w:ind xmlns:w="http://schemas.openxmlformats.org/wordprocessingml/2006/main" w:left="220"/>
+    </w:pPr>
+  </w:style>
+  <w:style xmlns:w14="http://schemas.microsoft.com/office/word/2010/wordml" xmlns:mc="http://schemas.openxmlformats.org/markup-compatibility/2006" xmlns:w="http://schemas.openxmlformats.org/wordprocessingml/2006/main" w:type="paragraph" w:styleId="TOC3" mc:Ignorable="w14">
+    <w:name xmlns:w="http://schemas.openxmlformats.org/wordprocessingml/2006/main" w:val="toc 3"/>
+    <w:basedOn xmlns:w="http://schemas.openxmlformats.org/wordprocessingml/2006/main" w:val="Normal"/>
+    <w:next xmlns:w="http://schemas.openxmlformats.org/wordprocessingml/2006/main" w:val="Normal"/>
+    <w:autoRedefine xmlns:w="http://schemas.openxmlformats.org/wordprocessingml/2006/main"/>
+    <w:uiPriority xmlns:w="http://schemas.openxmlformats.org/wordprocessingml/2006/main" w:val="39"/>
+    <w:unhideWhenUsed xmlns:w="http://schemas.openxmlformats.org/wordprocessingml/2006/main"/>
+    <w:pPr xmlns:w="http://schemas.openxmlformats.org/wordprocessingml/2006/main">
+      <w:spacing xmlns:w="http://schemas.openxmlformats.org/wordprocessingml/2006/main" w:after="100"/>
+      <w:ind xmlns:w="http://schemas.openxmlformats.org/wordprocessingml/2006/main" w:left="440"/>
+    </w:pPr>
+  </w:style>
+  <w:style xmlns:w14="http://schemas.microsoft.com/office/word/2010/wordml" xmlns:mc="http://schemas.openxmlformats.org/markup-compatibility/2006" xmlns:w="http://schemas.openxmlformats.org/wordprocessingml/2006/main" w:type="paragraph" w:styleId="ListParagraph" mc:Ignorable="w14">
+    <w:name xmlns:w="http://schemas.openxmlformats.org/wordprocessingml/2006/main" w:val="List Paragraph"/>
+    <w:basedOn xmlns:w="http://schemas.openxmlformats.org/wordprocessingml/2006/main" w:val="Normal"/>
+    <w:uiPriority xmlns:w="http://schemas.openxmlformats.org/wordprocessingml/2006/main" w:val="34"/>
+    <w:qFormat xmlns:w="http://schemas.openxmlformats.org/wordprocessingml/2006/main"/>
+    <w:pPr xmlns:w="http://schemas.openxmlformats.org/wordprocessingml/2006/main">
+      <w:ind xmlns:w="http://schemas.openxmlformats.org/wordprocessingml/2006/main" w:left="720"/>
+      <w:contextualSpacing xmlns:w="http://schemas.openxmlformats.org/wordprocessingml/2006/main"/>
+    </w:pPr>
+  </w:style>
 </w:styles>
 </file>
 

</xml_diff>